<commit_message>
ver 1.4 update docs
</commit_message>
<xml_diff>
--- a/docs/doc_myApp.docx
+++ b/docs/doc_myApp.docx
@@ -10,11 +10,13 @@
           <w:docPartUnique/>
         </w:docPartObj>
       </w:sdtPr>
+      <w:sdtEndPr/>
       <w:sdtContent>
         <w:p>
           <w:r>
             <w:rPr>
               <w:noProof/>
+              <w:lang w:eastAsia="es-ES"/>
             </w:rPr>
             <mc:AlternateContent>
               <mc:Choice Requires="wpg">
@@ -626,6 +628,7 @@
                                     <w:dataBinding w:prefixMappings="xmlns:ns0='http://purl.org/dc/elements/1.1/' xmlns:ns1='http://schemas.openxmlformats.org/package/2006/metadata/core-properties' " w:xpath="/ns1:coreProperties[1]/ns0:title[1]" w:storeItemID="{6C3C8BC8-F283-45AE-878A-BAB7291924A1}"/>
                                     <w:text/>
                                   </w:sdtPr>
+                                  <w:sdtEndPr/>
                                   <w:sdtContent>
                                     <w:p>
                                       <w:pPr>
@@ -664,6 +667,7 @@
                                     <w:dataBinding w:prefixMappings="xmlns:ns0='http://purl.org/dc/elements/1.1/' xmlns:ns1='http://schemas.openxmlformats.org/package/2006/metadata/core-properties' " w:xpath="/ns1:coreProperties[1]/ns0:subject[1]" w:storeItemID="{6C3C8BC8-F283-45AE-878A-BAB7291924A1}"/>
                                     <w:text/>
                                   </w:sdtPr>
+                                  <w:sdtEndPr/>
                                   <w:sdtContent>
                                     <w:p>
                                       <w:pPr>
@@ -857,15 +861,7 @@
           <w:lang w:val="en-US"/>
         </w:rPr>
         <w:lastRenderedPageBreak/>
-        <w:t>End P</w:t>
-      </w:r>
-      <w:bookmarkStart w:id="0" w:name="_GoBack"/>
-      <w:bookmarkEnd w:id="0"/>
-      <w:r>
-        <w:rPr>
-          <w:lang w:val="en-US"/>
-        </w:rPr>
-        <w:t xml:space="preserve">oints </w:t>
+        <w:t xml:space="preserve">End Points </w:t>
       </w:r>
       <w:proofErr w:type="spellStart"/>
       <w:r>
@@ -2399,10 +2395,417 @@
     <w:p/>
     <w:p/>
     <w:p/>
+    <w:p>
+      <w:pPr>
+        <w:rPr>
+          <w:color w:val="FF0000"/>
+        </w:rPr>
+      </w:pPr>
+      <w:r>
+        <w:rPr>
+          <w:color w:val="FF0000"/>
+        </w:rPr>
+        <w:t>****</w:t>
+      </w:r>
+      <w:r>
+        <w:rPr>
+          <w:color w:val="FF0000"/>
+        </w:rPr>
+        <w:t xml:space="preserve">Nuevo </w:t>
+      </w:r>
+      <w:proofErr w:type="spellStart"/>
+      <w:r>
+        <w:rPr>
+          <w:color w:val="FF0000"/>
+        </w:rPr>
+        <w:t>endpoint</w:t>
+      </w:r>
+      <w:proofErr w:type="spellEnd"/>
+      <w:r>
+        <w:rPr>
+          <w:color w:val="FF0000"/>
+        </w:rPr>
+        <w:t xml:space="preserve"> personalizado</w:t>
+      </w:r>
+      <w:r>
+        <w:rPr>
+          <w:color w:val="FF0000"/>
+        </w:rPr>
+        <w:t>***</w:t>
+      </w:r>
+      <w:r>
+        <w:rPr>
+          <w:color w:val="FF0000"/>
+        </w:rPr>
+        <w:t xml:space="preserve"> </w:t>
+      </w:r>
+    </w:p>
+    <w:p>
+      <w:r>
+        <w:rPr>
+          <w:noProof/>
+        </w:rPr>
+        <mc:AlternateContent>
+          <mc:Choice Requires="wps">
+            <w:drawing>
+              <wp:anchor distT="0" distB="0" distL="114300" distR="114300" simplePos="0" relativeHeight="251669504" behindDoc="0" locked="0" layoutInCell="1" allowOverlap="1" wp14:anchorId="1F93DAF1" wp14:editId="06430AD0">
+                <wp:simplePos x="0" y="0"/>
+                <wp:positionH relativeFrom="column">
+                  <wp:posOffset>-38735</wp:posOffset>
+                </wp:positionH>
+                <wp:positionV relativeFrom="paragraph">
+                  <wp:posOffset>427990</wp:posOffset>
+                </wp:positionV>
+                <wp:extent cx="6318250" cy="1828800"/>
+                <wp:effectExtent l="0" t="0" r="25400" b="17145"/>
+                <wp:wrapSquare wrapText="bothSides"/>
+                <wp:docPr id="9" name="Cuadro de texto 9"/>
+                <wp:cNvGraphicFramePr/>
+                <a:graphic xmlns:a="http://schemas.openxmlformats.org/drawingml/2006/main">
+                  <a:graphicData uri="http://schemas.microsoft.com/office/word/2010/wordprocessingShape">
+                    <wps:wsp>
+                      <wps:cNvSpPr txBox="1"/>
+                      <wps:spPr>
+                        <a:xfrm>
+                          <a:off x="0" y="0"/>
+                          <a:ext cx="6318250" cy="1828800"/>
+                        </a:xfrm>
+                        <a:prstGeom prst="rect">
+                          <a:avLst/>
+                        </a:prstGeom>
+                        <a:noFill/>
+                        <a:ln w="6350">
+                          <a:solidFill>
+                            <a:prstClr val="black"/>
+                          </a:solidFill>
+                        </a:ln>
+                        <a:effectLst/>
+                      </wps:spPr>
+                      <wps:txbx>
+                        <w:txbxContent>
+                          <w:p>
+                            <w:r>
+                              <w:t>@</w:t>
+                            </w:r>
+                            <w:proofErr w:type="spellStart"/>
+                            <w:r>
+                              <w:t>FormUrlEncoded</w:t>
+                            </w:r>
+                            <w:proofErr w:type="spellEnd"/>
+                          </w:p>
+                          <w:p>
+                            <w:proofErr w:type="gramStart"/>
+                            <w:r>
+                              <w:t>@POST(</w:t>
+                            </w:r>
+                            <w:proofErr w:type="spellStart"/>
+                            <w:proofErr w:type="gramEnd"/>
+                            <w:r>
+                              <w:t>RestConstantsAPI.KEY_POST_USER_INSTAGRAM</w:t>
+                            </w:r>
+                            <w:proofErr w:type="spellEnd"/>
+                            <w:r>
+                              <w:t>)</w:t>
+                            </w:r>
+                          </w:p>
+                          <w:p>
+                            <w:pPr>
+                              <w:rPr>
+                                <w:lang w:val="en-US"/>
+                              </w:rPr>
+                            </w:pPr>
+                            <w:bookmarkStart w:id="0" w:name="_GoBack"/>
+                            <w:bookmarkEnd w:id="0"/>
+                            <w:r>
+                              <w:rPr>
+                                <w:lang w:val="en-US"/>
+                              </w:rPr>
+                              <w:t>Call&lt;</w:t>
+                            </w:r>
+                            <w:proofErr w:type="spellStart"/>
+                            <w:r>
+                              <w:rPr>
+                                <w:lang w:val="en-US"/>
+                              </w:rPr>
+                              <w:t>ResponseUser</w:t>
+                            </w:r>
+                            <w:proofErr w:type="spellEnd"/>
+                            <w:r>
+                              <w:rPr>
+                                <w:lang w:val="en-US"/>
+                              </w:rPr>
+                              <w:t xml:space="preserve">&gt; </w:t>
+                            </w:r>
+                            <w:proofErr w:type="spellStart"/>
+                            <w:r>
+                              <w:rPr>
+                                <w:lang w:val="en-US"/>
+                              </w:rPr>
+                              <w:t>registerUser</w:t>
+                            </w:r>
+                            <w:proofErr w:type="spellEnd"/>
+                            <w:r>
+                              <w:rPr>
+                                <w:lang w:val="en-US"/>
+                              </w:rPr>
+                              <w:t>(@Field("</w:t>
+                            </w:r>
+                            <w:proofErr w:type="spellStart"/>
+                            <w:r>
+                              <w:rPr>
+                                <w:lang w:val="en-US"/>
+                              </w:rPr>
+                              <w:t>id_device</w:t>
+                            </w:r>
+                            <w:proofErr w:type="spellEnd"/>
+                            <w:r>
+                              <w:rPr>
+                                <w:lang w:val="en-US"/>
+                              </w:rPr>
+                              <w:t xml:space="preserve">") String </w:t>
+                            </w:r>
+                            <w:proofErr w:type="spellStart"/>
+                            <w:r>
+                              <w:rPr>
+                                <w:lang w:val="en-US"/>
+                              </w:rPr>
+                              <w:t>idDevice</w:t>
+                            </w:r>
+                            <w:proofErr w:type="spellEnd"/>
+                            <w:r>
+                              <w:rPr>
+                                <w:lang w:val="en-US"/>
+                              </w:rPr>
+                              <w:t>, @Field("</w:t>
+                            </w:r>
+                            <w:proofErr w:type="spellStart"/>
+                            <w:r>
+                              <w:rPr>
+                                <w:lang w:val="en-US"/>
+                              </w:rPr>
+                              <w:t>id_user</w:t>
+                            </w:r>
+                            <w:proofErr w:type="spellEnd"/>
+                            <w:r>
+                              <w:rPr>
+                                <w:lang w:val="en-US"/>
+                              </w:rPr>
+                              <w:t xml:space="preserve">")String </w:t>
+                            </w:r>
+                            <w:proofErr w:type="spellStart"/>
+                            <w:r>
+                              <w:rPr>
+                                <w:lang w:val="en-US"/>
+                              </w:rPr>
+                              <w:t>idUser</w:t>
+                            </w:r>
+                            <w:proofErr w:type="spellEnd"/>
+                            <w:r>
+                              <w:rPr>
+                                <w:lang w:val="en-US"/>
+                              </w:rPr>
+                              <w:t>);</w:t>
+                            </w:r>
+                          </w:p>
+                        </w:txbxContent>
+                      </wps:txbx>
+                      <wps:bodyPr rot="0" spcFirstLastPara="0" vertOverflow="overflow" horzOverflow="overflow" vert="horz" wrap="square" lIns="91440" tIns="45720" rIns="91440" bIns="45720" numCol="1" spcCol="0" rtlCol="0" fromWordArt="0" anchor="t" anchorCtr="0" forceAA="0" compatLnSpc="1">
+                        <a:prstTxWarp prst="textNoShape">
+                          <a:avLst/>
+                        </a:prstTxWarp>
+                        <a:spAutoFit/>
+                      </wps:bodyPr>
+                    </wps:wsp>
+                  </a:graphicData>
+                </a:graphic>
+                <wp14:sizeRelH relativeFrom="margin">
+                  <wp14:pctWidth>0</wp14:pctWidth>
+                </wp14:sizeRelH>
+              </wp:anchor>
+            </w:drawing>
+          </mc:Choice>
+          <mc:Fallback>
+            <w:pict>
+              <v:shapetype w14:anchorId="1F93DAF1" id="_x0000_t202" coordsize="21600,21600" o:spt="202" path="m,l,21600r21600,l21600,xe">
+                <v:stroke joinstyle="miter"/>
+                <v:path gradientshapeok="t" o:connecttype="rect"/>
+              </v:shapetype>
+              <v:shape id="Cuadro de texto 9" o:spid="_x0000_s1040" type="#_x0000_t202" style="position:absolute;margin-left:-3.05pt;margin-top:33.7pt;width:497.5pt;height:2in;z-index:251669504;visibility:visible;mso-wrap-style:square;mso-width-percent:0;mso-wrap-distance-left:9pt;mso-wrap-distance-top:0;mso-wrap-distance-right:9pt;mso-wrap-distance-bottom:0;mso-position-horizontal:absolute;mso-position-horizontal-relative:text;mso-position-vertical:absolute;mso-position-vertical-relative:text;mso-width-percent:0;mso-width-relative:margin;v-text-anchor:top" o:gfxdata="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" filled="f" strokeweight=".5pt">
+                <v:fill o:detectmouseclick="t"/>
+                <v:textbox style="mso-fit-shape-to-text:t">
+                  <w:txbxContent>
+                    <w:p>
+                      <w:r>
+                        <w:t>@</w:t>
+                      </w:r>
+                      <w:proofErr w:type="spellStart"/>
+                      <w:r>
+                        <w:t>FormUrlEncoded</w:t>
+                      </w:r>
+                      <w:proofErr w:type="spellEnd"/>
+                    </w:p>
+                    <w:p>
+                      <w:proofErr w:type="gramStart"/>
+                      <w:r>
+                        <w:t>@POST(</w:t>
+                      </w:r>
+                      <w:proofErr w:type="spellStart"/>
+                      <w:proofErr w:type="gramEnd"/>
+                      <w:r>
+                        <w:t>RestConstantsAPI.KEY_POST_USER_INSTAGRAM</w:t>
+                      </w:r>
+                      <w:proofErr w:type="spellEnd"/>
+                      <w:r>
+                        <w:t>)</w:t>
+                      </w:r>
+                    </w:p>
+                    <w:p>
+                      <w:pPr>
+                        <w:rPr>
+                          <w:lang w:val="en-US"/>
+                        </w:rPr>
+                      </w:pPr>
+                      <w:bookmarkStart w:id="1" w:name="_GoBack"/>
+                      <w:bookmarkEnd w:id="1"/>
+                      <w:r>
+                        <w:rPr>
+                          <w:lang w:val="en-US"/>
+                        </w:rPr>
+                        <w:t>Call&lt;</w:t>
+                      </w:r>
+                      <w:proofErr w:type="spellStart"/>
+                      <w:r>
+                        <w:rPr>
+                          <w:lang w:val="en-US"/>
+                        </w:rPr>
+                        <w:t>ResponseUser</w:t>
+                      </w:r>
+                      <w:proofErr w:type="spellEnd"/>
+                      <w:r>
+                        <w:rPr>
+                          <w:lang w:val="en-US"/>
+                        </w:rPr>
+                        <w:t xml:space="preserve">&gt; </w:t>
+                      </w:r>
+                      <w:proofErr w:type="spellStart"/>
+                      <w:r>
+                        <w:rPr>
+                          <w:lang w:val="en-US"/>
+                        </w:rPr>
+                        <w:t>registerUser</w:t>
+                      </w:r>
+                      <w:proofErr w:type="spellEnd"/>
+                      <w:r>
+                        <w:rPr>
+                          <w:lang w:val="en-US"/>
+                        </w:rPr>
+                        <w:t>(@Field("</w:t>
+                      </w:r>
+                      <w:proofErr w:type="spellStart"/>
+                      <w:r>
+                        <w:rPr>
+                          <w:lang w:val="en-US"/>
+                        </w:rPr>
+                        <w:t>id_device</w:t>
+                      </w:r>
+                      <w:proofErr w:type="spellEnd"/>
+                      <w:r>
+                        <w:rPr>
+                          <w:lang w:val="en-US"/>
+                        </w:rPr>
+                        <w:t xml:space="preserve">") String </w:t>
+                      </w:r>
+                      <w:proofErr w:type="spellStart"/>
+                      <w:r>
+                        <w:rPr>
+                          <w:lang w:val="en-US"/>
+                        </w:rPr>
+                        <w:t>idDevice</w:t>
+                      </w:r>
+                      <w:proofErr w:type="spellEnd"/>
+                      <w:r>
+                        <w:rPr>
+                          <w:lang w:val="en-US"/>
+                        </w:rPr>
+                        <w:t>, @Field("</w:t>
+                      </w:r>
+                      <w:proofErr w:type="spellStart"/>
+                      <w:r>
+                        <w:rPr>
+                          <w:lang w:val="en-US"/>
+                        </w:rPr>
+                        <w:t>id_user</w:t>
+                      </w:r>
+                      <w:proofErr w:type="spellEnd"/>
+                      <w:r>
+                        <w:rPr>
+                          <w:lang w:val="en-US"/>
+                        </w:rPr>
+                        <w:t xml:space="preserve">")String </w:t>
+                      </w:r>
+                      <w:proofErr w:type="spellStart"/>
+                      <w:r>
+                        <w:rPr>
+                          <w:lang w:val="en-US"/>
+                        </w:rPr>
+                        <w:t>idUser</w:t>
+                      </w:r>
+                      <w:proofErr w:type="spellEnd"/>
+                      <w:r>
+                        <w:rPr>
+                          <w:lang w:val="en-US"/>
+                        </w:rPr>
+                        <w:t>);</w:t>
+                      </w:r>
+                    </w:p>
+                  </w:txbxContent>
+                </v:textbox>
+                <w10:wrap type="square"/>
+              </v:shape>
+            </w:pict>
+          </mc:Fallback>
+        </mc:AlternateContent>
+      </w:r>
+      <w:r>
+        <w:t xml:space="preserve">5 </w:t>
+      </w:r>
+      <w:proofErr w:type="spellStart"/>
+      <w:r>
+        <w:t>end</w:t>
+      </w:r>
+      <w:proofErr w:type="spellEnd"/>
+      <w:r>
+        <w:t xml:space="preserve"> </w:t>
+      </w:r>
+      <w:proofErr w:type="spellStart"/>
+      <w:r>
+        <w:t>point</w:t>
+      </w:r>
+      <w:proofErr w:type="spellEnd"/>
+      <w:r>
+        <w:t xml:space="preserve"> que envía dos identificadores al servidor configurado y luego los almacena en la </w:t>
+      </w:r>
+      <w:proofErr w:type="spellStart"/>
+      <w:r>
+        <w:t>firebase</w:t>
+      </w:r>
+      <w:proofErr w:type="spellEnd"/>
+    </w:p>
     <w:p/>
-    <w:p/>
-    <w:p/>
-    <w:p/>
+    <w:p>
+      <w:r>
+        <w:lastRenderedPageBreak/>
+        <w:t>Montado sobre la plataforma programado en node.js</w:t>
+      </w:r>
+    </w:p>
+    <w:p>
+      <w:r>
+        <w:t>https://fathoml</w:t>
+      </w:r>
+      <w:r>
+        <w:t>ess-ravine-76673.herokuapp.com/user-instagram/</w:t>
+      </w:r>
+    </w:p>
     <w:p/>
     <w:p>
       <w:r>

</xml_diff>